<commit_message>
SOAPUI Project Added to test web services
</commit_message>
<xml_diff>
--- a/Documentation.docx
+++ b/Documentation.docx
@@ -4215,8 +4215,6 @@
       <w:pPr>
         <w:pStyle w:val="Ttulo2"/>
       </w:pPr>
-      <w:bookmarkStart w:id="0" w:name="_GoBack"/>
-      <w:bookmarkEnd w:id="0"/>
       <w:proofErr w:type="spellStart"/>
       <w:r>
         <w:lastRenderedPageBreak/>
@@ -4262,6 +4260,79 @@
     <w:p>
       <w:r>
         <w:t>PASSWORD: MACTraining123</w:t>
+      </w:r>
+    </w:p>
+    <w:p/>
+    <w:p>
+      <w:pPr>
+        <w:pStyle w:val="Subttulo"/>
+      </w:pPr>
+      <w:proofErr w:type="spellStart"/>
+      <w:r>
+        <w:t>Health</w:t>
+      </w:r>
+      <w:proofErr w:type="spellEnd"/>
+      <w:r>
+        <w:t xml:space="preserve"> </w:t>
+      </w:r>
+      <w:proofErr w:type="spellStart"/>
+      <w:r>
+        <w:t>Graph</w:t>
+      </w:r>
+      <w:proofErr w:type="spellEnd"/>
+    </w:p>
+    <w:p>
+      <w:r>
+        <w:t xml:space="preserve">CLIENT ID: </w:t>
+      </w:r>
+      <w:r>
+        <w:rPr>
+          <w:rFonts w:cs="Helvetica"/>
+          <w:lang w:val="es-ES"/>
+        </w:rPr>
+        <w:t>21d211d3e8d04362bf4056eca118cca6</w:t>
+      </w:r>
+    </w:p>
+    <w:p>
+      <w:pPr>
+        <w:rPr>
+          <w:rFonts w:ascii="Helvetica" w:hAnsi="Helvetica" w:cs="Helvetica"/>
+          <w:lang w:val="es-ES"/>
+        </w:rPr>
+      </w:pPr>
+      <w:r>
+        <w:t xml:space="preserve">CLIENT SECRET: </w:t>
+      </w:r>
+      <w:r>
+        <w:rPr>
+          <w:rFonts w:cs="Helvetica"/>
+          <w:lang w:val="es-ES"/>
+        </w:rPr>
+        <w:t>0951b34bcd594bf59f9ce64092b8ab67</w:t>
+      </w:r>
+    </w:p>
+    <w:p>
+      <w:r>
+        <w:t>ACCESS TOKEN</w:t>
+      </w:r>
+      <w:r>
+        <w:t xml:space="preserve">: </w:t>
+      </w:r>
+      <w:r>
+        <w:rPr>
+          <w:rFonts w:cs="Helvetica"/>
+          <w:lang w:val="es-ES"/>
+        </w:rPr>
+        <w:t>3205693701f44</w:t>
+      </w:r>
+      <w:bookmarkStart w:id="0" w:name="_GoBack"/>
+      <w:bookmarkEnd w:id="0"/>
+      <w:r>
+        <w:rPr>
+          <w:rFonts w:cs="Helvetica"/>
+          <w:lang w:val="es-ES"/>
+        </w:rPr>
+        <w:t>eab893db341ae9e2f44</w:t>
       </w:r>
     </w:p>
     <w:p/>
@@ -4482,6 +4553,7 @@
   <w:style w:type="character" w:default="1" w:styleId="Fuentedeprrafopredeter">
     <w:name w:val="Default Paragraph Font"/>
     <w:uiPriority w:val="1"/>
+    <w:semiHidden/>
     <w:unhideWhenUsed/>
   </w:style>
   <w:style w:type="table" w:default="1" w:styleId="Tablanormal">
@@ -4779,6 +4851,7 @@
   <w:style w:type="character" w:default="1" w:styleId="Fuentedeprrafopredeter">
     <w:name w:val="Default Paragraph Font"/>
     <w:uiPriority w:val="1"/>
+    <w:semiHidden/>
     <w:unhideWhenUsed/>
   </w:style>
   <w:style w:type="table" w:default="1" w:styleId="Tablanormal">

</xml_diff>